<commit_message>
Added code for task 2 and updated report
</commit_message>
<xml_diff>
--- a/hw2/hw2_PrateekGupta.docx
+++ b/hw2/hw2_PrateekGupta.docx
@@ -11395,6 +11395,1369 @@
         <w:lastRenderedPageBreak/>
         <w:t>Doing this, we get the following images:</w:t>
       </w:r>
+    </w:p>
+    <w:p>
+      <w:pPr>
+        <w:spacing w:after="0"/>
+        <w:rPr>
+          <w:rFonts w:eastAsiaTheme="minorEastAsia"/>
+        </w:rPr>
+      </w:pPr>
+    </w:p>
+    <w:p>
+      <w:pPr>
+        <w:spacing w:after="0"/>
+        <w:rPr>
+          <w:rFonts w:eastAsiaTheme="minorEastAsia"/>
+        </w:rPr>
+      </w:pPr>
+      <w:r>
+        <w:rPr>
+          <w:noProof/>
+        </w:rPr>
+        <w:drawing>
+          <wp:inline distT="0" distB="0" distL="0" distR="0" wp14:anchorId="63E4979E" wp14:editId="70130087">
+            <wp:extent cx="2105247" cy="2180594"/>
+            <wp:effectExtent l="0" t="0" r="9525" b="0"/>
+            <wp:docPr id="5" name="Picture 5"/>
+            <wp:cNvGraphicFramePr>
+              <a:graphicFrameLocks xmlns:a="http://schemas.openxmlformats.org/drawingml/2006/main" noChangeAspect="1"/>
+            </wp:cNvGraphicFramePr>
+            <a:graphic xmlns:a="http://schemas.openxmlformats.org/drawingml/2006/main">
+              <a:graphicData uri="http://schemas.openxmlformats.org/drawingml/2006/picture">
+                <pic:pic xmlns:pic="http://schemas.openxmlformats.org/drawingml/2006/picture">
+                  <pic:nvPicPr>
+                    <pic:cNvPr id="0" name="Picture 3"/>
+                    <pic:cNvPicPr>
+                      <a:picLocks noChangeAspect="1" noChangeArrowheads="1"/>
+                    </pic:cNvPicPr>
+                  </pic:nvPicPr>
+                  <pic:blipFill>
+                    <a:blip r:embed="rId10" cstate="print">
+                      <a:extLst>
+                        <a:ext uri="{28A0092B-C50C-407E-A947-70E740481C1C}">
+                          <a14:useLocalDpi xmlns:a14="http://schemas.microsoft.com/office/drawing/2010/main" val="0"/>
+                        </a:ext>
+                      </a:extLst>
+                    </a:blip>
+                    <a:srcRect/>
+                    <a:stretch>
+                      <a:fillRect/>
+                    </a:stretch>
+                  </pic:blipFill>
+                  <pic:spPr bwMode="auto">
+                    <a:xfrm>
+                      <a:off x="0" y="0"/>
+                      <a:ext cx="2118747" cy="2194578"/>
+                    </a:xfrm>
+                    <a:prstGeom prst="rect">
+                      <a:avLst/>
+                    </a:prstGeom>
+                    <a:noFill/>
+                    <a:ln>
+                      <a:noFill/>
+                    </a:ln>
+                  </pic:spPr>
+                </pic:pic>
+              </a:graphicData>
+            </a:graphic>
+          </wp:inline>
+        </w:drawing>
+      </w:r>
+      <w:r>
+        <w:rPr>
+          <w:rFonts w:eastAsiaTheme="minorEastAsia"/>
+        </w:rPr>
+        <w:t xml:space="preserve"> </w:t>
+      </w:r>
+      <w:r>
+        <w:rPr>
+          <w:noProof/>
+        </w:rPr>
+        <w:drawing>
+          <wp:inline distT="0" distB="0" distL="0" distR="0" wp14:anchorId="686D6938" wp14:editId="7FEB00B3">
+            <wp:extent cx="1841338" cy="2178130"/>
+            <wp:effectExtent l="0" t="0" r="6985" b="0"/>
+            <wp:docPr id="6" name="Picture 6"/>
+            <wp:cNvGraphicFramePr>
+              <a:graphicFrameLocks xmlns:a="http://schemas.openxmlformats.org/drawingml/2006/main" noChangeAspect="1"/>
+            </wp:cNvGraphicFramePr>
+            <a:graphic xmlns:a="http://schemas.openxmlformats.org/drawingml/2006/main">
+              <a:graphicData uri="http://schemas.openxmlformats.org/drawingml/2006/picture">
+                <pic:pic xmlns:pic="http://schemas.openxmlformats.org/drawingml/2006/picture">
+                  <pic:nvPicPr>
+                    <pic:cNvPr id="0" name="Picture 5"/>
+                    <pic:cNvPicPr>
+                      <a:picLocks noChangeAspect="1" noChangeArrowheads="1"/>
+                    </pic:cNvPicPr>
+                  </pic:nvPicPr>
+                  <pic:blipFill>
+                    <a:blip r:embed="rId11" cstate="print">
+                      <a:extLst>
+                        <a:ext uri="{28A0092B-C50C-407E-A947-70E740481C1C}">
+                          <a14:useLocalDpi xmlns:a14="http://schemas.microsoft.com/office/drawing/2010/main" val="0"/>
+                        </a:ext>
+                      </a:extLst>
+                    </a:blip>
+                    <a:srcRect/>
+                    <a:stretch>
+                      <a:fillRect/>
+                    </a:stretch>
+                  </pic:blipFill>
+                  <pic:spPr bwMode="auto">
+                    <a:xfrm>
+                      <a:off x="0" y="0"/>
+                      <a:ext cx="1851229" cy="2189830"/>
+                    </a:xfrm>
+                    <a:prstGeom prst="rect">
+                      <a:avLst/>
+                    </a:prstGeom>
+                    <a:noFill/>
+                    <a:ln>
+                      <a:noFill/>
+                    </a:ln>
+                  </pic:spPr>
+                </pic:pic>
+              </a:graphicData>
+            </a:graphic>
+          </wp:inline>
+        </w:drawing>
+      </w:r>
+      <w:r>
+        <w:rPr>
+          <w:rFonts w:eastAsiaTheme="minorEastAsia"/>
+        </w:rPr>
+        <w:t xml:space="preserve"> </w:t>
+      </w:r>
+      <w:r>
+        <w:rPr>
+          <w:noProof/>
+        </w:rPr>
+        <w:drawing>
+          <wp:inline distT="0" distB="0" distL="0" distR="0" wp14:anchorId="705B3537" wp14:editId="3432D3DA">
+            <wp:extent cx="1492658" cy="2147776"/>
+            <wp:effectExtent l="0" t="0" r="0" b="5080"/>
+            <wp:docPr id="7" name="Picture 7"/>
+            <wp:cNvGraphicFramePr>
+              <a:graphicFrameLocks xmlns:a="http://schemas.openxmlformats.org/drawingml/2006/main" noChangeAspect="1"/>
+            </wp:cNvGraphicFramePr>
+            <a:graphic xmlns:a="http://schemas.openxmlformats.org/drawingml/2006/main">
+              <a:graphicData uri="http://schemas.openxmlformats.org/drawingml/2006/picture">
+                <pic:pic xmlns:pic="http://schemas.openxmlformats.org/drawingml/2006/picture">
+                  <pic:nvPicPr>
+                    <pic:cNvPr id="0" name="Picture 7"/>
+                    <pic:cNvPicPr>
+                      <a:picLocks noChangeAspect="1" noChangeArrowheads="1"/>
+                    </pic:cNvPicPr>
+                  </pic:nvPicPr>
+                  <pic:blipFill rotWithShape="1">
+                    <a:blip r:embed="rId12" cstate="print">
+                      <a:extLst>
+                        <a:ext uri="{28A0092B-C50C-407E-A947-70E740481C1C}">
+                          <a14:useLocalDpi xmlns:a14="http://schemas.microsoft.com/office/drawing/2010/main" val="0"/>
+                        </a:ext>
+                      </a:extLst>
+                    </a:blip>
+                    <a:srcRect b="3230"/>
+                    <a:stretch/>
+                  </pic:blipFill>
+                  <pic:spPr bwMode="auto">
+                    <a:xfrm>
+                      <a:off x="0" y="0"/>
+                      <a:ext cx="1510467" cy="2173401"/>
+                    </a:xfrm>
+                    <a:prstGeom prst="rect">
+                      <a:avLst/>
+                    </a:prstGeom>
+                    <a:noFill/>
+                    <a:ln>
+                      <a:noFill/>
+                    </a:ln>
+                    <a:extLst>
+                      <a:ext uri="{53640926-AAD7-44D8-BBD7-CCE9431645EC}">
+                        <a14:shadowObscured xmlns:a14="http://schemas.microsoft.com/office/drawing/2010/main"/>
+                      </a:ext>
+                    </a:extLst>
+                  </pic:spPr>
+                </pic:pic>
+              </a:graphicData>
+            </a:graphic>
+          </wp:inline>
+        </w:drawing>
+      </w:r>
+    </w:p>
+    <w:p>
+      <w:pPr>
+        <w:spacing w:after="0"/>
+        <w:rPr>
+          <w:rFonts w:eastAsiaTheme="minorEastAsia"/>
+        </w:rPr>
+      </w:pPr>
+    </w:p>
+    <w:p>
+      <w:pPr>
+        <w:spacing w:after="0"/>
+        <w:rPr>
+          <w:rFonts w:eastAsiaTheme="minorEastAsia"/>
+          <w:b/>
+          <w:bCs/>
+        </w:rPr>
+      </w:pPr>
+      <w:r>
+        <w:rPr>
+          <w:rFonts w:eastAsiaTheme="minorEastAsia"/>
+          <w:b/>
+          <w:bCs/>
+        </w:rPr>
+        <w:t>Task 1.2</w:t>
+      </w:r>
+    </w:p>
+    <w:p>
+      <w:pPr>
+        <w:spacing w:after="0"/>
+        <w:rPr>
+          <w:rFonts w:eastAsiaTheme="minorEastAsia"/>
+          <w:b/>
+          <w:bCs/>
+        </w:rPr>
+      </w:pPr>
+    </w:p>
+    <w:p>
+      <w:pPr>
+        <w:spacing w:after="0"/>
+        <w:rPr>
+          <w:rFonts w:eastAsiaTheme="minorEastAsia"/>
+          <w:b/>
+          <w:bCs/>
+        </w:rPr>
+      </w:pPr>
+      <w:r>
+        <w:rPr>
+          <w:rFonts w:eastAsiaTheme="minorEastAsia"/>
+          <w:b/>
+          <w:bCs/>
+        </w:rPr>
+        <w:t>Task 2</w:t>
+      </w:r>
+    </w:p>
+    <w:p>
+      <w:pPr>
+        <w:spacing w:after="0"/>
+        <w:rPr>
+          <w:rFonts w:eastAsiaTheme="minorEastAsia"/>
+        </w:rPr>
+      </w:pPr>
+      <w:r>
+        <w:rPr>
+          <w:rFonts w:eastAsiaTheme="minorEastAsia"/>
+        </w:rPr>
+        <w:t>In this task we will use some original pictures. They are shown below.</w:t>
+      </w:r>
+    </w:p>
+    <w:p>
+      <w:pPr>
+        <w:spacing w:after="0"/>
+        <w:rPr>
+          <w:rFonts w:eastAsiaTheme="minorEastAsia"/>
+        </w:rPr>
+      </w:pPr>
+      <w:r>
+        <w:rPr>
+          <w:noProof/>
+        </w:rPr>
+        <w:drawing>
+          <wp:inline distT="0" distB="0" distL="0" distR="0" wp14:anchorId="21776E04" wp14:editId="29F98633">
+            <wp:extent cx="2593311" cy="1946091"/>
+            <wp:effectExtent l="0" t="317" r="0" b="0"/>
+            <wp:docPr id="8" name="Picture 8"/>
+            <wp:cNvGraphicFramePr>
+              <a:graphicFrameLocks xmlns:a="http://schemas.openxmlformats.org/drawingml/2006/main" noChangeAspect="1"/>
+            </wp:cNvGraphicFramePr>
+            <a:graphic xmlns:a="http://schemas.openxmlformats.org/drawingml/2006/main">
+              <a:graphicData uri="http://schemas.openxmlformats.org/drawingml/2006/picture">
+                <pic:pic xmlns:pic="http://schemas.openxmlformats.org/drawingml/2006/picture">
+                  <pic:nvPicPr>
+                    <pic:cNvPr id="0" name="Picture 9"/>
+                    <pic:cNvPicPr>
+                      <a:picLocks noChangeAspect="1" noChangeArrowheads="1"/>
+                    </pic:cNvPicPr>
+                  </pic:nvPicPr>
+                  <pic:blipFill>
+                    <a:blip r:embed="rId13" cstate="print">
+                      <a:extLst>
+                        <a:ext uri="{28A0092B-C50C-407E-A947-70E740481C1C}">
+                          <a14:useLocalDpi xmlns:a14="http://schemas.microsoft.com/office/drawing/2010/main" val="0"/>
+                        </a:ext>
+                      </a:extLst>
+                    </a:blip>
+                    <a:srcRect/>
+                    <a:stretch>
+                      <a:fillRect/>
+                    </a:stretch>
+                  </pic:blipFill>
+                  <pic:spPr bwMode="auto">
+                    <a:xfrm rot="5400000">
+                      <a:off x="0" y="0"/>
+                      <a:ext cx="2599242" cy="1950542"/>
+                    </a:xfrm>
+                    <a:prstGeom prst="rect">
+                      <a:avLst/>
+                    </a:prstGeom>
+                    <a:noFill/>
+                    <a:ln>
+                      <a:noFill/>
+                    </a:ln>
+                  </pic:spPr>
+                </pic:pic>
+              </a:graphicData>
+            </a:graphic>
+          </wp:inline>
+        </w:drawing>
+      </w:r>
+      <w:r>
+        <w:rPr>
+          <w:rFonts w:eastAsiaTheme="minorEastAsia"/>
+        </w:rPr>
+        <w:t xml:space="preserve"> </w:t>
+      </w:r>
+      <w:r>
+        <w:rPr>
+          <w:noProof/>
+        </w:rPr>
+        <w:drawing>
+          <wp:inline distT="0" distB="0" distL="0" distR="0" wp14:anchorId="2336CC28" wp14:editId="0E1526E3">
+            <wp:extent cx="2561353" cy="1922109"/>
+            <wp:effectExtent l="0" t="4127" r="6667" b="6668"/>
+            <wp:docPr id="9" name="Picture 9"/>
+            <wp:cNvGraphicFramePr>
+              <a:graphicFrameLocks xmlns:a="http://schemas.openxmlformats.org/drawingml/2006/main" noChangeAspect="1"/>
+            </wp:cNvGraphicFramePr>
+            <a:graphic xmlns:a="http://schemas.openxmlformats.org/drawingml/2006/main">
+              <a:graphicData uri="http://schemas.openxmlformats.org/drawingml/2006/picture">
+                <pic:pic xmlns:pic="http://schemas.openxmlformats.org/drawingml/2006/picture">
+                  <pic:nvPicPr>
+                    <pic:cNvPr id="0" name="Picture 11"/>
+                    <pic:cNvPicPr>
+                      <a:picLocks noChangeAspect="1" noChangeArrowheads="1"/>
+                    </pic:cNvPicPr>
+                  </pic:nvPicPr>
+                  <pic:blipFill>
+                    <a:blip r:embed="rId14" cstate="print">
+                      <a:extLst>
+                        <a:ext uri="{28A0092B-C50C-407E-A947-70E740481C1C}">
+                          <a14:useLocalDpi xmlns:a14="http://schemas.microsoft.com/office/drawing/2010/main" val="0"/>
+                        </a:ext>
+                      </a:extLst>
+                    </a:blip>
+                    <a:srcRect/>
+                    <a:stretch>
+                      <a:fillRect/>
+                    </a:stretch>
+                  </pic:blipFill>
+                  <pic:spPr bwMode="auto">
+                    <a:xfrm rot="5400000">
+                      <a:off x="0" y="0"/>
+                      <a:ext cx="2570288" cy="1928814"/>
+                    </a:xfrm>
+                    <a:prstGeom prst="rect">
+                      <a:avLst/>
+                    </a:prstGeom>
+                    <a:noFill/>
+                    <a:ln>
+                      <a:noFill/>
+                    </a:ln>
+                  </pic:spPr>
+                </pic:pic>
+              </a:graphicData>
+            </a:graphic>
+          </wp:inline>
+        </w:drawing>
+      </w:r>
+      <w:r>
+        <w:rPr>
+          <w:rFonts w:eastAsiaTheme="minorEastAsia"/>
+        </w:rPr>
+        <w:t xml:space="preserve"> </w:t>
+      </w:r>
+      <w:r>
+        <w:rPr>
+          <w:noProof/>
+        </w:rPr>
+        <w:drawing>
+          <wp:inline distT="0" distB="0" distL="0" distR="0" wp14:anchorId="153BDBE4" wp14:editId="5850C95C">
+            <wp:extent cx="2541578" cy="1907270"/>
+            <wp:effectExtent l="0" t="6668" r="4763" b="4762"/>
+            <wp:docPr id="10" name="Picture 10"/>
+            <wp:cNvGraphicFramePr>
+              <a:graphicFrameLocks xmlns:a="http://schemas.openxmlformats.org/drawingml/2006/main" noChangeAspect="1"/>
+            </wp:cNvGraphicFramePr>
+            <a:graphic xmlns:a="http://schemas.openxmlformats.org/drawingml/2006/main">
+              <a:graphicData uri="http://schemas.openxmlformats.org/drawingml/2006/picture">
+                <pic:pic xmlns:pic="http://schemas.openxmlformats.org/drawingml/2006/picture">
+                  <pic:nvPicPr>
+                    <pic:cNvPr id="0" name="Picture 13"/>
+                    <pic:cNvPicPr>
+                      <a:picLocks noChangeAspect="1" noChangeArrowheads="1"/>
+                    </pic:cNvPicPr>
+                  </pic:nvPicPr>
+                  <pic:blipFill>
+                    <a:blip r:embed="rId15" cstate="print">
+                      <a:extLst>
+                        <a:ext uri="{28A0092B-C50C-407E-A947-70E740481C1C}">
+                          <a14:useLocalDpi xmlns:a14="http://schemas.microsoft.com/office/drawing/2010/main" val="0"/>
+                        </a:ext>
+                      </a:extLst>
+                    </a:blip>
+                    <a:srcRect/>
+                    <a:stretch>
+                      <a:fillRect/>
+                    </a:stretch>
+                  </pic:blipFill>
+                  <pic:spPr bwMode="auto">
+                    <a:xfrm rot="5400000">
+                      <a:off x="0" y="0"/>
+                      <a:ext cx="2548603" cy="1912542"/>
+                    </a:xfrm>
+                    <a:prstGeom prst="rect">
+                      <a:avLst/>
+                    </a:prstGeom>
+                    <a:noFill/>
+                    <a:ln>
+                      <a:noFill/>
+                    </a:ln>
+                  </pic:spPr>
+                </pic:pic>
+              </a:graphicData>
+            </a:graphic>
+          </wp:inline>
+        </w:drawing>
+      </w:r>
+    </w:p>
+    <w:p>
+      <w:pPr>
+        <w:spacing w:after="0"/>
+        <w:jc w:val="center"/>
+        <w:rPr>
+          <w:rFonts w:eastAsiaTheme="minorEastAsia"/>
+        </w:rPr>
+      </w:pPr>
+      <w:r>
+        <w:rPr>
+          <w:noProof/>
+        </w:rPr>
+        <w:lastRenderedPageBreak/>
+        <w:drawing>
+          <wp:inline distT="0" distB="0" distL="0" distR="0" wp14:anchorId="3B532759" wp14:editId="3B0C671E">
+            <wp:extent cx="3075709" cy="2307439"/>
+            <wp:effectExtent l="0" t="0" r="0" b="0"/>
+            <wp:docPr id="11" name="Picture 11"/>
+            <wp:cNvGraphicFramePr>
+              <a:graphicFrameLocks xmlns:a="http://schemas.openxmlformats.org/drawingml/2006/main" noChangeAspect="1"/>
+            </wp:cNvGraphicFramePr>
+            <a:graphic xmlns:a="http://schemas.openxmlformats.org/drawingml/2006/main">
+              <a:graphicData uri="http://schemas.openxmlformats.org/drawingml/2006/picture">
+                <pic:pic xmlns:pic="http://schemas.openxmlformats.org/drawingml/2006/picture">
+                  <pic:nvPicPr>
+                    <pic:cNvPr id="0" name="Picture 15"/>
+                    <pic:cNvPicPr>
+                      <a:picLocks noChangeAspect="1" noChangeArrowheads="1"/>
+                    </pic:cNvPicPr>
+                  </pic:nvPicPr>
+                  <pic:blipFill>
+                    <a:blip r:embed="rId16" cstate="print">
+                      <a:extLst>
+                        <a:ext uri="{28A0092B-C50C-407E-A947-70E740481C1C}">
+                          <a14:useLocalDpi xmlns:a14="http://schemas.microsoft.com/office/drawing/2010/main" val="0"/>
+                        </a:ext>
+                      </a:extLst>
+                    </a:blip>
+                    <a:srcRect/>
+                    <a:stretch>
+                      <a:fillRect/>
+                    </a:stretch>
+                  </pic:blipFill>
+                  <pic:spPr bwMode="auto">
+                    <a:xfrm>
+                      <a:off x="0" y="0"/>
+                      <a:ext cx="3078626" cy="2309627"/>
+                    </a:xfrm>
+                    <a:prstGeom prst="rect">
+                      <a:avLst/>
+                    </a:prstGeom>
+                    <a:noFill/>
+                    <a:ln>
+                      <a:noFill/>
+                    </a:ln>
+                  </pic:spPr>
+                </pic:pic>
+              </a:graphicData>
+            </a:graphic>
+          </wp:inline>
+        </w:drawing>
+      </w:r>
+    </w:p>
+    <w:p>
+      <w:pPr>
+        <w:spacing w:after="0"/>
+        <w:jc w:val="center"/>
+        <w:rPr>
+          <w:rFonts w:eastAsiaTheme="minorEastAsia"/>
+        </w:rPr>
+      </w:pPr>
+    </w:p>
+    <w:p>
+      <w:pPr>
+        <w:spacing w:after="0"/>
+        <w:rPr>
+          <w:rFonts w:eastAsiaTheme="minorEastAsia"/>
+        </w:rPr>
+      </w:pPr>
+      <w:r>
+        <w:rPr>
+          <w:rFonts w:eastAsiaTheme="minorEastAsia"/>
+        </w:rPr>
+        <w:t>We will map the fourth image onto the monitor in the first three. We will use the following points to calculate the homography</w:t>
+      </w:r>
+    </w:p>
+    <w:p>
+      <w:pPr>
+        <w:spacing w:after="0"/>
+        <w:rPr>
+          <w:rFonts w:eastAsiaTheme="minorEastAsia"/>
+        </w:rPr>
+      </w:pPr>
+    </w:p>
+    <w:tbl>
+      <w:tblPr>
+        <w:tblStyle w:val="TableGrid"/>
+        <w:tblW w:w="0" w:type="auto"/>
+        <w:tblBorders>
+          <w:top w:val="none" w:sz="0" w:space="0" w:color="auto"/>
+          <w:left w:val="none" w:sz="0" w:space="0" w:color="auto"/>
+          <w:bottom w:val="none" w:sz="0" w:space="0" w:color="auto"/>
+          <w:right w:val="none" w:sz="0" w:space="0" w:color="auto"/>
+          <w:insideH w:val="none" w:sz="0" w:space="0" w:color="auto"/>
+          <w:insideV w:val="none" w:sz="0" w:space="0" w:color="auto"/>
+        </w:tblBorders>
+        <w:tblLook w:val="04A0" w:firstRow="1" w:lastRow="0" w:firstColumn="1" w:lastColumn="0" w:noHBand="0" w:noVBand="1"/>
+      </w:tblPr>
+      <w:tblGrid>
+        <w:gridCol w:w="3116"/>
+        <w:gridCol w:w="3117"/>
+        <w:gridCol w:w="3117"/>
+      </w:tblGrid>
+      <w:tr>
+        <w:tc>
+          <w:tcPr>
+            <w:tcW w:w="3116" w:type="dxa"/>
+          </w:tcPr>
+          <w:p>
+            <w:pPr>
+              <w:rPr>
+                <w:rFonts w:eastAsiaTheme="minorEastAsia"/>
+                <w:i/>
+                <w:iCs/>
+              </w:rPr>
+            </w:pPr>
+            <w:r>
+              <w:rPr>
+                <w:rFonts w:eastAsiaTheme="minorEastAsia"/>
+                <w:i/>
+                <w:iCs/>
+              </w:rPr>
+              <w:t>Monitor</w:t>
+            </w:r>
+            <w:r>
+              <w:rPr>
+                <w:rFonts w:eastAsiaTheme="minorEastAsia"/>
+                <w:i/>
+                <w:iCs/>
+              </w:rPr>
+              <w:t xml:space="preserve"> 1:</w:t>
+            </w:r>
+          </w:p>
+          <w:p>
+            <w:pPr>
+              <w:rPr>
+                <w:rFonts w:eastAsiaTheme="minorEastAsia"/>
+              </w:rPr>
+            </w:pPr>
+            <w:r>
+              <w:rPr>
+                <w:rFonts w:eastAsiaTheme="minorEastAsia"/>
+              </w:rPr>
+              <w:t xml:space="preserve">(0, 0) </w:t>
+            </w:r>
+            <w:r>
+              <w:rPr>
+                <w:rFonts w:eastAsiaTheme="minorEastAsia"/>
+              </w:rPr>
+              <w:sym w:font="Wingdings" w:char="F0E0"/>
+            </w:r>
+            <w:r>
+              <w:rPr>
+                <w:rFonts w:eastAsiaTheme="minorEastAsia"/>
+              </w:rPr>
+              <w:t xml:space="preserve"> (</w:t>
+            </w:r>
+            <w:r>
+              <w:rPr>
+                <w:rFonts w:eastAsiaTheme="minorEastAsia"/>
+              </w:rPr>
+              <w:t>454, 1117</w:t>
+            </w:r>
+            <w:r>
+              <w:rPr>
+                <w:rFonts w:eastAsiaTheme="minorEastAsia"/>
+              </w:rPr>
+              <w:t>)</w:t>
+            </w:r>
+          </w:p>
+          <w:p>
+            <w:pPr>
+              <w:rPr>
+                <w:rFonts w:eastAsiaTheme="minorEastAsia"/>
+              </w:rPr>
+            </w:pPr>
+            <w:r>
+              <w:rPr>
+                <w:rFonts w:eastAsiaTheme="minorEastAsia"/>
+              </w:rPr>
+              <w:t xml:space="preserve">(0, </w:t>
+            </w:r>
+            <w:r>
+              <w:rPr>
+                <w:rFonts w:eastAsiaTheme="minorEastAsia"/>
+              </w:rPr>
+              <w:t>3024</w:t>
+            </w:r>
+            <w:r>
+              <w:rPr>
+                <w:rFonts w:eastAsiaTheme="minorEastAsia"/>
+              </w:rPr>
+              <w:t xml:space="preserve">) </w:t>
+            </w:r>
+            <w:r>
+              <w:rPr>
+                <w:rFonts w:eastAsiaTheme="minorEastAsia"/>
+              </w:rPr>
+              <w:sym w:font="Wingdings" w:char="F0E0"/>
+            </w:r>
+            <w:r>
+              <w:rPr>
+                <w:rFonts w:eastAsiaTheme="minorEastAsia"/>
+              </w:rPr>
+              <w:t xml:space="preserve"> (</w:t>
+            </w:r>
+            <w:r>
+              <w:rPr>
+                <w:rFonts w:eastAsiaTheme="minorEastAsia"/>
+              </w:rPr>
+              <w:t>576, 2744</w:t>
+            </w:r>
+            <w:r>
+              <w:rPr>
+                <w:rFonts w:eastAsiaTheme="minorEastAsia"/>
+              </w:rPr>
+              <w:t>)</w:t>
+            </w:r>
+          </w:p>
+          <w:p>
+            <w:pPr>
+              <w:rPr>
+                <w:rFonts w:eastAsiaTheme="minorEastAsia"/>
+              </w:rPr>
+            </w:pPr>
+            <w:r>
+              <w:rPr>
+                <w:rFonts w:eastAsiaTheme="minorEastAsia"/>
+              </w:rPr>
+              <w:t>(</w:t>
+            </w:r>
+            <w:r>
+              <w:rPr>
+                <w:rFonts w:eastAsiaTheme="minorEastAsia"/>
+              </w:rPr>
+              <w:t>4032</w:t>
+            </w:r>
+            <w:r>
+              <w:rPr>
+                <w:rFonts w:eastAsiaTheme="minorEastAsia"/>
+              </w:rPr>
+              <w:t xml:space="preserve">, </w:t>
+            </w:r>
+            <w:r>
+              <w:rPr>
+                <w:rFonts w:eastAsiaTheme="minorEastAsia"/>
+              </w:rPr>
+              <w:t>3024</w:t>
+            </w:r>
+            <w:r>
+              <w:rPr>
+                <w:rFonts w:eastAsiaTheme="minorEastAsia"/>
+              </w:rPr>
+              <w:t xml:space="preserve">) </w:t>
+            </w:r>
+            <w:r>
+              <w:rPr>
+                <w:rFonts w:eastAsiaTheme="minorEastAsia"/>
+              </w:rPr>
+              <w:sym w:font="Wingdings" w:char="F0E0"/>
+            </w:r>
+            <w:r>
+              <w:rPr>
+                <w:rFonts w:eastAsiaTheme="minorEastAsia"/>
+              </w:rPr>
+              <w:t xml:space="preserve"> (</w:t>
+            </w:r>
+            <w:r>
+              <w:rPr>
+                <w:rFonts w:eastAsiaTheme="minorEastAsia"/>
+              </w:rPr>
+              <w:t>2384, 2357</w:t>
+            </w:r>
+            <w:r>
+              <w:rPr>
+                <w:rFonts w:eastAsiaTheme="minorEastAsia"/>
+              </w:rPr>
+              <w:t>)</w:t>
+            </w:r>
+          </w:p>
+          <w:p>
+            <w:pPr>
+              <w:rPr>
+                <w:rFonts w:eastAsiaTheme="minorEastAsia"/>
+              </w:rPr>
+            </w:pPr>
+            <w:r>
+              <w:rPr>
+                <w:rFonts w:eastAsiaTheme="minorEastAsia"/>
+              </w:rPr>
+              <w:t>(</w:t>
+            </w:r>
+            <w:r>
+              <w:rPr>
+                <w:rFonts w:eastAsiaTheme="minorEastAsia"/>
+              </w:rPr>
+              <w:t>4032</w:t>
+            </w:r>
+            <w:r>
+              <w:rPr>
+                <w:rFonts w:eastAsiaTheme="minorEastAsia"/>
+              </w:rPr>
+              <w:t xml:space="preserve">, 0) </w:t>
+            </w:r>
+            <w:r>
+              <w:rPr>
+                <w:rFonts w:eastAsiaTheme="minorEastAsia"/>
+              </w:rPr>
+              <w:sym w:font="Wingdings" w:char="F0E0"/>
+            </w:r>
+            <w:r>
+              <w:rPr>
+                <w:rFonts w:eastAsiaTheme="minorEastAsia"/>
+              </w:rPr>
+              <w:t xml:space="preserve"> (</w:t>
+            </w:r>
+            <w:r>
+              <w:rPr>
+                <w:rFonts w:eastAsiaTheme="minorEastAsia"/>
+              </w:rPr>
+              <w:t>2331, 1229</w:t>
+            </w:r>
+            <w:r>
+              <w:rPr>
+                <w:rFonts w:eastAsiaTheme="minorEastAsia"/>
+              </w:rPr>
+              <w:t>)</w:t>
+            </w:r>
+          </w:p>
+        </w:tc>
+        <w:tc>
+          <w:tcPr>
+            <w:tcW w:w="3117" w:type="dxa"/>
+          </w:tcPr>
+          <w:p>
+            <w:pPr>
+              <w:rPr>
+                <w:rFonts w:eastAsiaTheme="minorEastAsia"/>
+                <w:i/>
+                <w:iCs/>
+              </w:rPr>
+            </w:pPr>
+            <w:r>
+              <w:rPr>
+                <w:rFonts w:eastAsiaTheme="minorEastAsia"/>
+                <w:i/>
+                <w:iCs/>
+              </w:rPr>
+              <w:t>Monitor</w:t>
+            </w:r>
+            <w:r>
+              <w:rPr>
+                <w:rFonts w:eastAsiaTheme="minorEastAsia"/>
+                <w:i/>
+                <w:iCs/>
+              </w:rPr>
+              <w:t xml:space="preserve"> 2:</w:t>
+            </w:r>
+          </w:p>
+          <w:p>
+            <w:pPr>
+              <w:rPr>
+                <w:rFonts w:eastAsiaTheme="minorEastAsia"/>
+              </w:rPr>
+            </w:pPr>
+            <w:r>
+              <w:rPr>
+                <w:rFonts w:eastAsiaTheme="minorEastAsia"/>
+              </w:rPr>
+              <w:t xml:space="preserve">(0, 0) </w:t>
+            </w:r>
+            <w:r>
+              <w:rPr>
+                <w:rFonts w:eastAsiaTheme="minorEastAsia"/>
+              </w:rPr>
+              <w:sym w:font="Wingdings" w:char="F0E0"/>
+            </w:r>
+            <w:r>
+              <w:rPr>
+                <w:rFonts w:eastAsiaTheme="minorEastAsia"/>
+              </w:rPr>
+              <w:t xml:space="preserve"> (</w:t>
+            </w:r>
+            <w:r>
+              <w:rPr>
+                <w:rFonts w:eastAsiaTheme="minorEastAsia"/>
+              </w:rPr>
+              <w:t>1029, 1289</w:t>
+            </w:r>
+            <w:r>
+              <w:rPr>
+                <w:rFonts w:eastAsiaTheme="minorEastAsia"/>
+              </w:rPr>
+              <w:t>)</w:t>
+            </w:r>
+          </w:p>
+          <w:p>
+            <w:pPr>
+              <w:rPr>
+                <w:rFonts w:eastAsiaTheme="minorEastAsia"/>
+              </w:rPr>
+            </w:pPr>
+            <w:r>
+              <w:rPr>
+                <w:rFonts w:eastAsiaTheme="minorEastAsia"/>
+              </w:rPr>
+              <w:t xml:space="preserve">(0, 3024) </w:t>
+            </w:r>
+            <w:r>
+              <w:rPr>
+                <w:rFonts w:eastAsiaTheme="minorEastAsia"/>
+              </w:rPr>
+              <w:sym w:font="Wingdings" w:char="F0E0"/>
+            </w:r>
+            <w:r>
+              <w:rPr>
+                <w:rFonts w:eastAsiaTheme="minorEastAsia"/>
+              </w:rPr>
+              <w:t xml:space="preserve"> (</w:t>
+            </w:r>
+            <w:r>
+              <w:rPr>
+                <w:rFonts w:eastAsiaTheme="minorEastAsia"/>
+              </w:rPr>
+              <w:t>975, 2259</w:t>
+            </w:r>
+            <w:r>
+              <w:rPr>
+                <w:rFonts w:eastAsiaTheme="minorEastAsia"/>
+              </w:rPr>
+              <w:t>)</w:t>
+            </w:r>
+          </w:p>
+          <w:p>
+            <w:pPr>
+              <w:rPr>
+                <w:rFonts w:eastAsiaTheme="minorEastAsia"/>
+              </w:rPr>
+            </w:pPr>
+            <w:r>
+              <w:rPr>
+                <w:rFonts w:eastAsiaTheme="minorEastAsia"/>
+              </w:rPr>
+              <w:t xml:space="preserve">(4032, 3024) </w:t>
+            </w:r>
+            <w:r>
+              <w:rPr>
+                <w:rFonts w:eastAsiaTheme="minorEastAsia"/>
+              </w:rPr>
+              <w:sym w:font="Wingdings" w:char="F0E0"/>
+            </w:r>
+            <w:r>
+              <w:rPr>
+                <w:rFonts w:eastAsiaTheme="minorEastAsia"/>
+              </w:rPr>
+              <w:t xml:space="preserve"> (</w:t>
+            </w:r>
+            <w:r>
+              <w:rPr>
+                <w:rFonts w:eastAsiaTheme="minorEastAsia"/>
+              </w:rPr>
+              <w:t>2166, 2742</w:t>
+            </w:r>
+            <w:r>
+              <w:rPr>
+                <w:rFonts w:eastAsiaTheme="minorEastAsia"/>
+              </w:rPr>
+              <w:t>)</w:t>
+            </w:r>
+          </w:p>
+          <w:p>
+            <w:pPr>
+              <w:rPr>
+                <w:rFonts w:eastAsiaTheme="minorEastAsia"/>
+              </w:rPr>
+            </w:pPr>
+            <w:r>
+              <w:rPr>
+                <w:rFonts w:eastAsiaTheme="minorEastAsia"/>
+              </w:rPr>
+              <w:t xml:space="preserve">(4032, 0) </w:t>
+            </w:r>
+            <w:r>
+              <w:rPr>
+                <w:rFonts w:eastAsiaTheme="minorEastAsia"/>
+              </w:rPr>
+              <w:sym w:font="Wingdings" w:char="F0E0"/>
+            </w:r>
+            <w:r>
+              <w:rPr>
+                <w:rFonts w:eastAsiaTheme="minorEastAsia"/>
+              </w:rPr>
+              <w:t xml:space="preserve"> (</w:t>
+            </w:r>
+            <w:r>
+              <w:rPr>
+                <w:rFonts w:eastAsiaTheme="minorEastAsia"/>
+              </w:rPr>
+              <w:t>2321, 1165</w:t>
+            </w:r>
+            <w:r>
+              <w:rPr>
+                <w:rFonts w:eastAsiaTheme="minorEastAsia"/>
+              </w:rPr>
+              <w:t>)</w:t>
+            </w:r>
+          </w:p>
+        </w:tc>
+        <w:tc>
+          <w:tcPr>
+            <w:tcW w:w="3117" w:type="dxa"/>
+          </w:tcPr>
+          <w:p>
+            <w:pPr>
+              <w:rPr>
+                <w:rFonts w:eastAsiaTheme="minorEastAsia"/>
+                <w:i/>
+                <w:iCs/>
+              </w:rPr>
+            </w:pPr>
+            <w:r>
+              <w:rPr>
+                <w:rFonts w:eastAsiaTheme="minorEastAsia"/>
+                <w:i/>
+                <w:iCs/>
+              </w:rPr>
+              <w:t>Monitor</w:t>
+            </w:r>
+            <w:r>
+              <w:rPr>
+                <w:rFonts w:eastAsiaTheme="minorEastAsia"/>
+                <w:i/>
+                <w:iCs/>
+              </w:rPr>
+              <w:t xml:space="preserve"> 3:</w:t>
+            </w:r>
+          </w:p>
+          <w:p>
+            <w:pPr>
+              <w:rPr>
+                <w:rFonts w:eastAsiaTheme="minorEastAsia"/>
+              </w:rPr>
+            </w:pPr>
+            <w:r>
+              <w:rPr>
+                <w:rFonts w:eastAsiaTheme="minorEastAsia"/>
+              </w:rPr>
+              <w:t xml:space="preserve">(0, 0) </w:t>
+            </w:r>
+            <w:r>
+              <w:rPr>
+                <w:rFonts w:eastAsiaTheme="minorEastAsia"/>
+              </w:rPr>
+              <w:sym w:font="Wingdings" w:char="F0E0"/>
+            </w:r>
+            <w:r>
+              <w:rPr>
+                <w:rFonts w:eastAsiaTheme="minorEastAsia"/>
+              </w:rPr>
+              <w:t xml:space="preserve"> (</w:t>
+            </w:r>
+            <w:r>
+              <w:rPr>
+                <w:rFonts w:eastAsiaTheme="minorEastAsia"/>
+              </w:rPr>
+              <w:t>1045, 1281</w:t>
+            </w:r>
+            <w:r>
+              <w:rPr>
+                <w:rFonts w:eastAsiaTheme="minorEastAsia"/>
+              </w:rPr>
+              <w:t>)</w:t>
+            </w:r>
+          </w:p>
+          <w:p>
+            <w:pPr>
+              <w:rPr>
+                <w:rFonts w:eastAsiaTheme="minorEastAsia"/>
+              </w:rPr>
+            </w:pPr>
+            <w:r>
+              <w:rPr>
+                <w:rFonts w:eastAsiaTheme="minorEastAsia"/>
+              </w:rPr>
+              <w:t xml:space="preserve">(0, 3024) </w:t>
+            </w:r>
+            <w:r>
+              <w:rPr>
+                <w:rFonts w:eastAsiaTheme="minorEastAsia"/>
+              </w:rPr>
+              <w:sym w:font="Wingdings" w:char="F0E0"/>
+            </w:r>
+            <w:r>
+              <w:rPr>
+                <w:rFonts w:eastAsiaTheme="minorEastAsia"/>
+              </w:rPr>
+              <w:t xml:space="preserve"> (</w:t>
+            </w:r>
+            <w:r>
+              <w:rPr>
+                <w:rFonts w:eastAsiaTheme="minorEastAsia"/>
+              </w:rPr>
+              <w:t>1439, 2663</w:t>
+            </w:r>
+            <w:r>
+              <w:rPr>
+                <w:rFonts w:eastAsiaTheme="minorEastAsia"/>
+              </w:rPr>
+              <w:t>)</w:t>
+            </w:r>
+          </w:p>
+          <w:p>
+            <w:pPr>
+              <w:rPr>
+                <w:rFonts w:eastAsiaTheme="minorEastAsia"/>
+              </w:rPr>
+            </w:pPr>
+            <w:r>
+              <w:rPr>
+                <w:rFonts w:eastAsiaTheme="minorEastAsia"/>
+              </w:rPr>
+              <w:t xml:space="preserve">(4032, 3024) </w:t>
+            </w:r>
+            <w:r>
+              <w:rPr>
+                <w:rFonts w:eastAsiaTheme="minorEastAsia"/>
+              </w:rPr>
+              <w:sym w:font="Wingdings" w:char="F0E0"/>
+            </w:r>
+            <w:r>
+              <w:rPr>
+                <w:rFonts w:eastAsiaTheme="minorEastAsia"/>
+              </w:rPr>
+              <w:t xml:space="preserve"> (</w:t>
+            </w:r>
+            <w:r>
+              <w:rPr>
+                <w:rFonts w:eastAsiaTheme="minorEastAsia"/>
+              </w:rPr>
+              <w:t>2079, 1530</w:t>
+            </w:r>
+            <w:r>
+              <w:rPr>
+                <w:rFonts w:eastAsiaTheme="minorEastAsia"/>
+              </w:rPr>
+              <w:t>)</w:t>
+            </w:r>
+          </w:p>
+          <w:p>
+            <w:pPr>
+              <w:rPr>
+                <w:rFonts w:eastAsiaTheme="minorEastAsia"/>
+              </w:rPr>
+            </w:pPr>
+            <w:r>
+              <w:rPr>
+                <w:rFonts w:eastAsiaTheme="minorEastAsia"/>
+              </w:rPr>
+              <w:t xml:space="preserve">(4032, 0) </w:t>
+            </w:r>
+            <w:r>
+              <w:rPr>
+                <w:rFonts w:eastAsiaTheme="minorEastAsia"/>
+              </w:rPr>
+              <w:sym w:font="Wingdings" w:char="F0E0"/>
+            </w:r>
+            <w:r>
+              <w:rPr>
+                <w:rFonts w:eastAsiaTheme="minorEastAsia"/>
+              </w:rPr>
+              <w:t xml:space="preserve"> (</w:t>
+            </w:r>
+            <w:r>
+              <w:rPr>
+                <w:rFonts w:eastAsiaTheme="minorEastAsia"/>
+              </w:rPr>
+              <w:t>1984, 499</w:t>
+            </w:r>
+            <w:r>
+              <w:rPr>
+                <w:rFonts w:eastAsiaTheme="minorEastAsia"/>
+              </w:rPr>
+              <w:t>)</w:t>
+            </w:r>
+          </w:p>
+          <w:p>
+            <w:pPr>
+              <w:rPr>
+                <w:rFonts w:eastAsiaTheme="minorEastAsia"/>
+              </w:rPr>
+            </w:pPr>
+          </w:p>
+        </w:tc>
+      </w:tr>
+    </w:tbl>
+    <w:p>
+      <w:pPr>
+        <w:spacing w:after="0"/>
+        <w:rPr>
+          <w:rFonts w:eastAsiaTheme="minorEastAsia"/>
+        </w:rPr>
+      </w:pPr>
+    </w:p>
+    <w:p>
+      <w:pPr>
+        <w:spacing w:after="0"/>
+        <w:rPr>
+          <w:rFonts w:eastAsiaTheme="minorEastAsia"/>
+        </w:rPr>
+      </w:pPr>
+      <w:r>
+        <w:rPr>
+          <w:rFonts w:eastAsiaTheme="minorEastAsia"/>
+        </w:rPr>
+        <w:t>The output is shown below</w:t>
+      </w:r>
+      <w:r>
+        <w:rPr>
+          <w:rFonts w:eastAsiaTheme="minorEastAsia"/>
+        </w:rPr>
+        <w:t xml:space="preserve"> (also note that light is orange, and the monitor is in standby mode and is not actually displaying the image)</w:t>
+      </w:r>
+      <w:r>
+        <w:rPr>
+          <w:rFonts w:eastAsiaTheme="minorEastAsia"/>
+        </w:rPr>
+        <w:t>:</w:t>
+      </w:r>
+    </w:p>
+    <w:p>
+      <w:pPr>
+        <w:spacing w:after="0"/>
+        <w:rPr>
+          <w:rFonts w:eastAsiaTheme="minorEastAsia"/>
+        </w:rPr>
+      </w:pPr>
+      <w:r>
+        <w:rPr>
+          <w:noProof/>
+        </w:rPr>
+        <w:drawing>
+          <wp:inline distT="0" distB="0" distL="0" distR="0" wp14:anchorId="7E2184D2" wp14:editId="23571E09">
+            <wp:extent cx="1882239" cy="2509049"/>
+            <wp:effectExtent l="0" t="0" r="3810" b="5715"/>
+            <wp:docPr id="19" name="Picture 19"/>
+            <wp:cNvGraphicFramePr>
+              <a:graphicFrameLocks xmlns:a="http://schemas.openxmlformats.org/drawingml/2006/main" noChangeAspect="1"/>
+            </wp:cNvGraphicFramePr>
+            <a:graphic xmlns:a="http://schemas.openxmlformats.org/drawingml/2006/main">
+              <a:graphicData uri="http://schemas.openxmlformats.org/drawingml/2006/picture">
+                <pic:pic xmlns:pic="http://schemas.openxmlformats.org/drawingml/2006/picture">
+                  <pic:nvPicPr>
+                    <pic:cNvPr id="0" name="Picture 48"/>
+                    <pic:cNvPicPr>
+                      <a:picLocks noChangeAspect="1" noChangeArrowheads="1"/>
+                    </pic:cNvPicPr>
+                  </pic:nvPicPr>
+                  <pic:blipFill>
+                    <a:blip r:embed="rId17" cstate="print">
+                      <a:extLst>
+                        <a:ext uri="{28A0092B-C50C-407E-A947-70E740481C1C}">
+                          <a14:useLocalDpi xmlns:a14="http://schemas.microsoft.com/office/drawing/2010/main" val="0"/>
+                        </a:ext>
+                      </a:extLst>
+                    </a:blip>
+                    <a:srcRect/>
+                    <a:stretch>
+                      <a:fillRect/>
+                    </a:stretch>
+                  </pic:blipFill>
+                  <pic:spPr bwMode="auto">
+                    <a:xfrm>
+                      <a:off x="0" y="0"/>
+                      <a:ext cx="1894191" cy="2524981"/>
+                    </a:xfrm>
+                    <a:prstGeom prst="rect">
+                      <a:avLst/>
+                    </a:prstGeom>
+                    <a:noFill/>
+                    <a:ln>
+                      <a:noFill/>
+                    </a:ln>
+                  </pic:spPr>
+                </pic:pic>
+              </a:graphicData>
+            </a:graphic>
+          </wp:inline>
+        </w:drawing>
+      </w:r>
+      <w:r>
+        <w:rPr>
+          <w:rFonts w:eastAsiaTheme="minorEastAsia"/>
+        </w:rPr>
+        <w:t xml:space="preserve"> </w:t>
+      </w:r>
+      <w:r>
+        <w:rPr>
+          <w:noProof/>
+        </w:rPr>
+        <w:drawing>
+          <wp:inline distT="0" distB="0" distL="0" distR="0" wp14:anchorId="5595EF76" wp14:editId="18C52972">
+            <wp:extent cx="1882239" cy="2509049"/>
+            <wp:effectExtent l="0" t="0" r="3810" b="5715"/>
+            <wp:docPr id="20" name="Picture 20"/>
+            <wp:cNvGraphicFramePr>
+              <a:graphicFrameLocks xmlns:a="http://schemas.openxmlformats.org/drawingml/2006/main" noChangeAspect="1"/>
+            </wp:cNvGraphicFramePr>
+            <a:graphic xmlns:a="http://schemas.openxmlformats.org/drawingml/2006/main">
+              <a:graphicData uri="http://schemas.openxmlformats.org/drawingml/2006/picture">
+                <pic:pic xmlns:pic="http://schemas.openxmlformats.org/drawingml/2006/picture">
+                  <pic:nvPicPr>
+                    <pic:cNvPr id="0" name="Picture 50"/>
+                    <pic:cNvPicPr>
+                      <a:picLocks noChangeAspect="1" noChangeArrowheads="1"/>
+                    </pic:cNvPicPr>
+                  </pic:nvPicPr>
+                  <pic:blipFill>
+                    <a:blip r:embed="rId18" cstate="print">
+                      <a:extLst>
+                        <a:ext uri="{28A0092B-C50C-407E-A947-70E740481C1C}">
+                          <a14:useLocalDpi xmlns:a14="http://schemas.microsoft.com/office/drawing/2010/main" val="0"/>
+                        </a:ext>
+                      </a:extLst>
+                    </a:blip>
+                    <a:srcRect/>
+                    <a:stretch>
+                      <a:fillRect/>
+                    </a:stretch>
+                  </pic:blipFill>
+                  <pic:spPr bwMode="auto">
+                    <a:xfrm>
+                      <a:off x="0" y="0"/>
+                      <a:ext cx="1903564" cy="2537475"/>
+                    </a:xfrm>
+                    <a:prstGeom prst="rect">
+                      <a:avLst/>
+                    </a:prstGeom>
+                    <a:noFill/>
+                    <a:ln>
+                      <a:noFill/>
+                    </a:ln>
+                  </pic:spPr>
+                </pic:pic>
+              </a:graphicData>
+            </a:graphic>
+          </wp:inline>
+        </w:drawing>
+      </w:r>
+      <w:r>
+        <w:rPr>
+          <w:rFonts w:eastAsiaTheme="minorEastAsia"/>
+        </w:rPr>
+        <w:t xml:space="preserve"> </w:t>
+      </w:r>
+      <w:r>
+        <w:rPr>
+          <w:noProof/>
+        </w:rPr>
+        <w:drawing>
+          <wp:inline distT="0" distB="0" distL="0" distR="0" wp14:anchorId="7CC5AD9A" wp14:editId="62C31364">
+            <wp:extent cx="1900621" cy="2533551"/>
+            <wp:effectExtent l="0" t="0" r="4445" b="635"/>
+            <wp:docPr id="21" name="Picture 21"/>
+            <wp:cNvGraphicFramePr>
+              <a:graphicFrameLocks xmlns:a="http://schemas.openxmlformats.org/drawingml/2006/main" noChangeAspect="1"/>
+            </wp:cNvGraphicFramePr>
+            <a:graphic xmlns:a="http://schemas.openxmlformats.org/drawingml/2006/main">
+              <a:graphicData uri="http://schemas.openxmlformats.org/drawingml/2006/picture">
+                <pic:pic xmlns:pic="http://schemas.openxmlformats.org/drawingml/2006/picture">
+                  <pic:nvPicPr>
+                    <pic:cNvPr id="0" name="Picture 52"/>
+                    <pic:cNvPicPr>
+                      <a:picLocks noChangeAspect="1" noChangeArrowheads="1"/>
+                    </pic:cNvPicPr>
+                  </pic:nvPicPr>
+                  <pic:blipFill>
+                    <a:blip r:embed="rId19" cstate="print">
+                      <a:extLst>
+                        <a:ext uri="{28A0092B-C50C-407E-A947-70E740481C1C}">
+                          <a14:useLocalDpi xmlns:a14="http://schemas.microsoft.com/office/drawing/2010/main" val="0"/>
+                        </a:ext>
+                      </a:extLst>
+                    </a:blip>
+                    <a:srcRect/>
+                    <a:stretch>
+                      <a:fillRect/>
+                    </a:stretch>
+                  </pic:blipFill>
+                  <pic:spPr bwMode="auto">
+                    <a:xfrm>
+                      <a:off x="0" y="0"/>
+                      <a:ext cx="1911875" cy="2548552"/>
+                    </a:xfrm>
+                    <a:prstGeom prst="rect">
+                      <a:avLst/>
+                    </a:prstGeom>
+                    <a:noFill/>
+                    <a:ln>
+                      <a:noFill/>
+                    </a:ln>
+                  </pic:spPr>
+                </pic:pic>
+              </a:graphicData>
+            </a:graphic>
+          </wp:inline>
+        </w:drawing>
+      </w:r>
+    </w:p>
+    <w:p>
+      <w:pPr>
+        <w:spacing w:after="0"/>
+        <w:rPr>
+          <w:rFonts w:eastAsiaTheme="minorEastAsia"/>
+        </w:rPr>
+      </w:pPr>
       <w:bookmarkStart w:id="0" w:name="_GoBack"/>
       <w:bookmarkEnd w:id="0"/>
     </w:p>
@@ -11853,7 +13216,7 @@
   <w:style w:type="paragraph" w:default="1" w:styleId="Normal">
     <w:name w:val="Normal"/>
     <w:qFormat/>
-    <w:rsid w:val="009A4FB1"/>
+    <w:rsid w:val="002701A7"/>
   </w:style>
   <w:style w:type="character" w:default="1" w:styleId="DefaultParagraphFont">
     <w:name w:val="Default Paragraph Font"/>

</xml_diff>